<commit_message>
add learning task to project schedult
</commit_message>
<xml_diff>
--- a/docs/management/ktpm1_Group06_Software_development_plan.docx
+++ b/docs/management/ktpm1_Group06_Software_development_plan.docx
@@ -16,21 +16,11 @@
         <w:pStyle w:val="Title"/>
         <w:jc w:val="right"/>
       </w:pPr>
-      <w:r>
-        <w:fldChar w:fldCharType="begin"/>
-      </w:r>
-      <w:r>
-        <w:instrText xml:space="preserve"> TITLE  \* MERGEFORMAT </w:instrText>
-      </w:r>
-      <w:r>
-        <w:fldChar w:fldCharType="separate"/>
-      </w:r>
-      <w:r>
-        <w:t>Software Development Plan (Small Project)</w:t>
-      </w:r>
-      <w:r>
-        <w:fldChar w:fldCharType="end"/>
-      </w:r>
+      <w:fldSimple w:instr=" TITLE  \* MERGEFORMAT ">
+        <w:r>
+          <w:t>Software Development Plan (Small Project)</w:t>
+        </w:r>
+      </w:fldSimple>
     </w:p>
     <w:p>
       <w:pPr>
@@ -2579,22 +2569,11 @@
       <w:r>
         <w:br w:type="page"/>
       </w:r>
-      <w:r>
-        <w:lastRenderedPageBreak/>
-        <w:fldChar w:fldCharType="begin"/>
-      </w:r>
-      <w:r>
-        <w:instrText xml:space="preserve"> TITLE  \* MERGEFORMAT </w:instrText>
-      </w:r>
-      <w:r>
-        <w:fldChar w:fldCharType="separate"/>
-      </w:r>
-      <w:r>
-        <w:t>Software Development Plan (Small Project)</w:t>
-      </w:r>
-      <w:r>
-        <w:fldChar w:fldCharType="end"/>
-      </w:r>
+      <w:fldSimple w:instr=" TITLE  \* MERGEFORMAT ">
+        <w:r>
+          <w:t>Software Development Plan (Small Project)</w:t>
+        </w:r>
+      </w:fldSimple>
     </w:p>
     <w:p>
       <w:pPr>
@@ -7328,7 +7307,7 @@
       </w:tr>
       <w:tr>
         <w:trPr>
-          <w:trHeight w:val="228"/>
+          <w:trHeight w:val="828"/>
         </w:trPr>
         <w:tc>
           <w:tcPr>
@@ -7357,6 +7336,158 @@
           <w:tcPr>
             <w:tcW w:w="1083" w:type="dxa"/>
             <w:vMerge/>
+            <w:shd w:val="clear" w:color="auto" w:fill="auto"/>
+            <w:vAlign w:val="center"/>
+          </w:tcPr>
+          <w:p>
+            <w:pPr>
+              <w:pStyle w:val="infoblue0"/>
+              <w:ind w:left="0"/>
+              <w:jc w:val="center"/>
+              <w:rPr>
+                <w:i w:val="0"/>
+                <w:iCs w:val="0"/>
+                <w:color w:val="auto"/>
+              </w:rPr>
+            </w:pPr>
+          </w:p>
+        </w:tc>
+        <w:tc>
+          <w:tcPr>
+            <w:tcW w:w="2427" w:type="dxa"/>
+            <w:tcBorders>
+              <w:bottom w:val="single" w:sz="4" w:space="0" w:color="auto"/>
+            </w:tcBorders>
+            <w:shd w:val="clear" w:color="auto" w:fill="auto"/>
+          </w:tcPr>
+          <w:p>
+            <w:pPr>
+              <w:pStyle w:val="infoblue0"/>
+              <w:ind w:left="0"/>
+              <w:rPr>
+                <w:i w:val="0"/>
+                <w:iCs w:val="0"/>
+                <w:color w:val="auto"/>
+              </w:rPr>
+            </w:pPr>
+            <w:r>
+              <w:rPr>
+                <w:i w:val="0"/>
+                <w:iCs w:val="0"/>
+                <w:color w:val="auto"/>
+              </w:rPr>
+              <w:t>- Weekly scrum + report</w:t>
+            </w:r>
+          </w:p>
+          <w:p>
+            <w:pPr>
+              <w:pStyle w:val="infoblue0"/>
+              <w:ind w:left="0"/>
+              <w:rPr>
+                <w:i w:val="0"/>
+                <w:iCs w:val="0"/>
+                <w:color w:val="auto"/>
+              </w:rPr>
+            </w:pPr>
+            <w:r>
+              <w:rPr>
+                <w:i w:val="0"/>
+                <w:iCs w:val="0"/>
+                <w:color w:val="auto"/>
+              </w:rPr>
+              <w:t>(Elaboration, Iteration No.1, Week 02)</w:t>
+            </w:r>
+          </w:p>
+        </w:tc>
+        <w:tc>
+          <w:tcPr>
+            <w:tcW w:w="1326" w:type="dxa"/>
+            <w:tcBorders>
+              <w:bottom w:val="single" w:sz="4" w:space="0" w:color="auto"/>
+            </w:tcBorders>
+          </w:tcPr>
+          <w:p>
+            <w:pPr>
+              <w:pStyle w:val="infoblue0"/>
+              <w:ind w:left="0"/>
+              <w:rPr>
+                <w:i w:val="0"/>
+                <w:iCs w:val="0"/>
+                <w:color w:val="auto"/>
+              </w:rPr>
+            </w:pPr>
+            <w:r>
+              <w:rPr>
+                <w:i w:val="0"/>
+                <w:iCs w:val="0"/>
+                <w:color w:val="auto"/>
+              </w:rPr>
+              <w:t>All team members</w:t>
+            </w:r>
+          </w:p>
+        </w:tc>
+        <w:tc>
+          <w:tcPr>
+            <w:tcW w:w="2742" w:type="dxa"/>
+            <w:gridSpan w:val="2"/>
+            <w:tcBorders>
+              <w:bottom w:val="single" w:sz="4" w:space="0" w:color="auto"/>
+              <w:right w:val="single" w:sz="24" w:space="0" w:color="1F4E79"/>
+            </w:tcBorders>
+            <w:shd w:val="clear" w:color="auto" w:fill="auto"/>
+          </w:tcPr>
+          <w:p>
+            <w:pPr>
+              <w:pStyle w:val="infoblue0"/>
+              <w:ind w:left="0"/>
+              <w:rPr>
+                <w:i w:val="0"/>
+                <w:iCs w:val="0"/>
+                <w:color w:val="auto"/>
+              </w:rPr>
+            </w:pPr>
+            <w:r>
+              <w:rPr>
+                <w:i w:val="0"/>
+                <w:iCs w:val="0"/>
+                <w:color w:val="auto"/>
+              </w:rPr>
+              <w:t>9 PM 20/11/2020</w:t>
+            </w:r>
+          </w:p>
+        </w:tc>
+      </w:tr>
+      <w:tr>
+        <w:trPr>
+          <w:trHeight w:val="120"/>
+        </w:trPr>
+        <w:tc>
+          <w:tcPr>
+            <w:tcW w:w="1278" w:type="dxa"/>
+            <w:vMerge/>
+            <w:tcBorders>
+              <w:left w:val="single" w:sz="24" w:space="0" w:color="1F4E79"/>
+            </w:tcBorders>
+            <w:shd w:val="clear" w:color="auto" w:fill="auto"/>
+            <w:vAlign w:val="center"/>
+          </w:tcPr>
+          <w:p>
+            <w:pPr>
+              <w:pStyle w:val="infoblue0"/>
+              <w:ind w:left="0"/>
+              <w:jc w:val="center"/>
+              <w:rPr>
+                <w:i w:val="0"/>
+                <w:iCs w:val="0"/>
+                <w:color w:val="auto"/>
+              </w:rPr>
+            </w:pPr>
+          </w:p>
+        </w:tc>
+        <w:tc>
+          <w:tcPr>
+            <w:tcW w:w="1083" w:type="dxa"/>
+            <w:vMerge/>
             <w:tcBorders>
               <w:bottom w:val="single" w:sz="24" w:space="0" w:color="833C0B"/>
             </w:tcBorders>
@@ -7400,26 +7531,7 @@
                 <w:iCs w:val="0"/>
                 <w:color w:val="auto"/>
               </w:rPr>
-              <w:t>- Weekly scrum + report</w:t>
-            </w:r>
-          </w:p>
-          <w:p>
-            <w:pPr>
-              <w:pStyle w:val="infoblue0"/>
-              <w:ind w:left="0"/>
-              <w:rPr>
-                <w:i w:val="0"/>
-                <w:iCs w:val="0"/>
-                <w:color w:val="auto"/>
-              </w:rPr>
-            </w:pPr>
-            <w:r>
-              <w:rPr>
-                <w:i w:val="0"/>
-                <w:iCs w:val="0"/>
-                <w:color w:val="auto"/>
-              </w:rPr>
-              <w:t>(Elaboration, Iteration No.1, Week 02)</w:t>
+              <w:t>- Learning HTML, CSS, Javascript</w:t>
             </w:r>
           </w:p>
         </w:tc>
@@ -7476,7 +7588,7 @@
                 <w:iCs w:val="0"/>
                 <w:color w:val="auto"/>
               </w:rPr>
-              <w:t>9 PM 20/11/2020</w:t>
+              <w:t>12/11/2020 – 22/11/2020</w:t>
             </w:r>
           </w:p>
         </w:tc>
@@ -7607,7 +7719,16 @@
                 <w:iCs w:val="0"/>
                 <w:color w:val="auto"/>
               </w:rPr>
-              <w:t>Huỳnh Nhật Nam, Nguyễn Phúc Thịnh</w:t>
+              <w:t xml:space="preserve">Huỳnh Nhật Nam, Nguyễn Phúc </w:t>
+            </w:r>
+            <w:r>
+              <w:rPr>
+                <w:i w:val="0"/>
+                <w:iCs w:val="0"/>
+                <w:color w:val="auto"/>
+              </w:rPr>
+              <w:lastRenderedPageBreak/>
+              <w:t>Thịnh</w:t>
             </w:r>
           </w:p>
         </w:tc>
@@ -7636,6 +7757,7 @@
                 <w:iCs w:val="0"/>
                 <w:color w:val="auto"/>
               </w:rPr>
+              <w:lastRenderedPageBreak/>
               <w:t>23</w:t>
             </w:r>
             <w:r>
@@ -7771,16 +7893,7 @@
                 <w:iCs w:val="0"/>
                 <w:color w:val="auto"/>
               </w:rPr>
-              <w:t xml:space="preserve">- Defines software </w:t>
-            </w:r>
-            <w:r>
-              <w:rPr>
-                <w:i w:val="0"/>
-                <w:iCs w:val="0"/>
-                <w:color w:val="auto"/>
-              </w:rPr>
-              <w:lastRenderedPageBreak/>
-              <w:t>architecture</w:t>
+              <w:t>- Defines software architecture</w:t>
             </w:r>
           </w:p>
         </w:tc>
@@ -7804,17 +7917,7 @@
                 <w:iCs w:val="0"/>
                 <w:color w:val="auto"/>
               </w:rPr>
-              <w:lastRenderedPageBreak/>
-              <w:t xml:space="preserve">Phạm Vũ Duy, Hồ </w:t>
-            </w:r>
-            <w:r>
-              <w:rPr>
-                <w:i w:val="0"/>
-                <w:iCs w:val="0"/>
-                <w:color w:val="auto"/>
-              </w:rPr>
-              <w:lastRenderedPageBreak/>
-              <w:t>Nguyễn Huy Hoàng</w:t>
+              <w:t>Phạm Vũ Duy, Hồ Nguyễn Huy Hoàng</w:t>
             </w:r>
           </w:p>
         </w:tc>
@@ -8293,7 +8396,7 @@
       </w:tr>
       <w:tr>
         <w:trPr>
-          <w:trHeight w:val="192"/>
+          <w:trHeight w:val="828"/>
         </w:trPr>
         <w:tc>
           <w:tcPr>
@@ -8432,6 +8535,132 @@
                 <w:color w:val="auto"/>
               </w:rPr>
               <w:t>9 PM 4/12/2020</w:t>
+            </w:r>
+          </w:p>
+        </w:tc>
+      </w:tr>
+      <w:tr>
+        <w:trPr>
+          <w:trHeight w:val="120"/>
+        </w:trPr>
+        <w:tc>
+          <w:tcPr>
+            <w:tcW w:w="1278" w:type="dxa"/>
+            <w:vMerge/>
+            <w:tcBorders>
+              <w:left w:val="single" w:sz="24" w:space="0" w:color="1F4E79"/>
+            </w:tcBorders>
+            <w:shd w:val="clear" w:color="auto" w:fill="auto"/>
+            <w:vAlign w:val="center"/>
+          </w:tcPr>
+          <w:p>
+            <w:pPr>
+              <w:pStyle w:val="infoblue0"/>
+              <w:ind w:left="0"/>
+              <w:jc w:val="center"/>
+              <w:rPr>
+                <w:i w:val="0"/>
+                <w:iCs w:val="0"/>
+                <w:color w:val="auto"/>
+              </w:rPr>
+            </w:pPr>
+          </w:p>
+        </w:tc>
+        <w:tc>
+          <w:tcPr>
+            <w:tcW w:w="1083" w:type="dxa"/>
+            <w:vMerge/>
+            <w:shd w:val="clear" w:color="auto" w:fill="auto"/>
+            <w:vAlign w:val="center"/>
+          </w:tcPr>
+          <w:p>
+            <w:pPr>
+              <w:pStyle w:val="infoblue0"/>
+              <w:ind w:left="0"/>
+              <w:jc w:val="center"/>
+              <w:rPr>
+                <w:i w:val="0"/>
+                <w:iCs w:val="0"/>
+                <w:color w:val="auto"/>
+              </w:rPr>
+            </w:pPr>
+          </w:p>
+        </w:tc>
+        <w:tc>
+          <w:tcPr>
+            <w:tcW w:w="2427" w:type="dxa"/>
+            <w:shd w:val="clear" w:color="auto" w:fill="auto"/>
+          </w:tcPr>
+          <w:p>
+            <w:pPr>
+              <w:pStyle w:val="infoblue0"/>
+              <w:ind w:left="0"/>
+              <w:rPr>
+                <w:i w:val="0"/>
+                <w:iCs w:val="0"/>
+                <w:color w:val="auto"/>
+              </w:rPr>
+            </w:pPr>
+            <w:r>
+              <w:rPr>
+                <w:i w:val="0"/>
+                <w:iCs w:val="0"/>
+                <w:color w:val="auto"/>
+              </w:rPr>
+              <w:t xml:space="preserve">- Learning Javascript </w:t>
+            </w:r>
+          </w:p>
+        </w:tc>
+        <w:tc>
+          <w:tcPr>
+            <w:tcW w:w="1326" w:type="dxa"/>
+          </w:tcPr>
+          <w:p>
+            <w:pPr>
+              <w:pStyle w:val="infoblue0"/>
+              <w:ind w:left="0"/>
+              <w:rPr>
+                <w:i w:val="0"/>
+                <w:iCs w:val="0"/>
+                <w:color w:val="auto"/>
+              </w:rPr>
+            </w:pPr>
+            <w:r>
+              <w:rPr>
+                <w:i w:val="0"/>
+                <w:iCs w:val="0"/>
+                <w:color w:val="auto"/>
+              </w:rPr>
+              <w:t>All team members</w:t>
+            </w:r>
+          </w:p>
+        </w:tc>
+        <w:tc>
+          <w:tcPr>
+            <w:tcW w:w="2742" w:type="dxa"/>
+            <w:gridSpan w:val="2"/>
+            <w:tcBorders>
+              <w:right w:val="single" w:sz="24" w:space="0" w:color="1F4E79"/>
+            </w:tcBorders>
+            <w:shd w:val="clear" w:color="auto" w:fill="auto"/>
+          </w:tcPr>
+          <w:p>
+            <w:pPr>
+              <w:pStyle w:val="infoblue0"/>
+              <w:ind w:left="0"/>
+              <w:rPr>
+                <w:i w:val="0"/>
+                <w:iCs w:val="0"/>
+                <w:color w:val="auto"/>
+              </w:rPr>
+            </w:pPr>
+            <w:r>
+              <w:rPr>
+                <w:i w:val="0"/>
+                <w:iCs w:val="0"/>
+                <w:color w:val="auto"/>
+              </w:rPr>
+              <w:t>23/11/2020 – 6/12/2020</w:t>
             </w:r>
           </w:p>
         </w:tc>
@@ -10792,6 +11021,7 @@
       <w:bookmarkStart w:id="71" w:name="_Toc55668811"/>
       <w:bookmarkStart w:id="72" w:name="_Toc447095915"/>
       <w:r>
+        <w:lastRenderedPageBreak/>
         <w:t>Risk Management</w:t>
       </w:r>
       <w:bookmarkEnd w:id="71"/>
@@ -11178,21 +11408,11 @@
           <w:r>
             <w:sym w:font="Symbol" w:char="F0D3"/>
           </w:r>
-          <w:r>
-            <w:fldChar w:fldCharType="begin"/>
-          </w:r>
-          <w:r>
-            <w:instrText xml:space="preserve"> DOCPROPERTY "Company"  \* MERGEFORMAT </w:instrText>
-          </w:r>
-          <w:r>
-            <w:fldChar w:fldCharType="separate"/>
-          </w:r>
-          <w:r>
-            <w:t>&lt;Company Name&gt;</w:t>
-          </w:r>
-          <w:r>
-            <w:fldChar w:fldCharType="end"/>
-          </w:r>
+          <w:fldSimple w:instr=" DOCPROPERTY &quot;Company&quot;  \* MERGEFORMAT ">
+            <w:r>
+              <w:t>&lt;Company Name&gt;</w:t>
+            </w:r>
+          </w:fldSimple>
           <w:r>
             <w:t xml:space="preserve">, </w:t>
           </w:r>
@@ -11456,21 +11676,11 @@
           <w:tcW w:w="6379" w:type="dxa"/>
         </w:tcPr>
         <w:p>
-          <w:r>
-            <w:fldChar w:fldCharType="begin"/>
-          </w:r>
-          <w:r>
-            <w:instrText xml:space="preserve"> TITLE  \* MERGEFORMAT </w:instrText>
-          </w:r>
-          <w:r>
-            <w:fldChar w:fldCharType="separate"/>
-          </w:r>
-          <w:r>
-            <w:t>Software Development Plan (Small Project)</w:t>
-          </w:r>
-          <w:r>
-            <w:fldChar w:fldCharType="end"/>
-          </w:r>
+          <w:fldSimple w:instr=" TITLE  \* MERGEFORMAT ">
+            <w:r>
+              <w:t>Software Development Plan (Small Project)</w:t>
+            </w:r>
+          </w:fldSimple>
         </w:p>
       </w:tc>
       <w:tc>

</xml_diff>

<commit_message>
add WBS to SDP
</commit_message>
<xml_diff>
--- a/docs/management/ktpm1_Group06_Software_development_plan.docx
+++ b/docs/management/ktpm1_Group06_Software_development_plan.docx
@@ -16,11 +16,21 @@
         <w:pStyle w:val="Title"/>
         <w:jc w:val="right"/>
       </w:pPr>
-      <w:fldSimple w:instr=" TITLE  \* MERGEFORMAT ">
-        <w:r>
-          <w:t>Software Development Plan (Small Project)</w:t>
-        </w:r>
-      </w:fldSimple>
+      <w:r>
+        <w:fldChar w:fldCharType="begin"/>
+      </w:r>
+      <w:r>
+        <w:instrText xml:space="preserve"> TITLE  \* MERGEFORMAT </w:instrText>
+      </w:r>
+      <w:r>
+        <w:fldChar w:fldCharType="separate"/>
+      </w:r>
+      <w:r>
+        <w:t>Software Development Plan (Small Project)</w:t>
+      </w:r>
+      <w:r>
+        <w:fldChar w:fldCharType="end"/>
+      </w:r>
     </w:p>
     <w:p>
       <w:pPr>
@@ -228,6 +238,9 @@
             <w:pPr>
               <w:pStyle w:val="Tabletext"/>
             </w:pPr>
+            <w:r>
+              <w:t>22/11/2020</w:t>
+            </w:r>
           </w:p>
         </w:tc>
         <w:tc>
@@ -238,6 +251,9 @@
             <w:pPr>
               <w:pStyle w:val="Tabletext"/>
             </w:pPr>
+            <w:r>
+              <w:t>2.0</w:t>
+            </w:r>
           </w:p>
         </w:tc>
         <w:tc>
@@ -248,6 +264,9 @@
             <w:pPr>
               <w:pStyle w:val="Tabletext"/>
             </w:pPr>
+            <w:r>
+              <w:t>Add WBS, risk management</w:t>
+            </w:r>
           </w:p>
         </w:tc>
         <w:tc>
@@ -258,6 +277,9 @@
             <w:pPr>
               <w:pStyle w:val="Tabletext"/>
             </w:pPr>
+            <w:r>
+              <w:t>Huỳnh Nhật Nam</w:t>
+            </w:r>
           </w:p>
         </w:tc>
       </w:tr>
@@ -2569,11 +2591,22 @@
       <w:r>
         <w:br w:type="page"/>
       </w:r>
-      <w:fldSimple w:instr=" TITLE  \* MERGEFORMAT ">
-        <w:r>
-          <w:t>Software Development Plan (Small Project)</w:t>
-        </w:r>
-      </w:fldSimple>
+      <w:r>
+        <w:lastRenderedPageBreak/>
+        <w:fldChar w:fldCharType="begin"/>
+      </w:r>
+      <w:r>
+        <w:instrText xml:space="preserve"> TITLE  \* MERGEFORMAT </w:instrText>
+      </w:r>
+      <w:r>
+        <w:fldChar w:fldCharType="separate"/>
+      </w:r>
+      <w:r>
+        <w:t>Software Development Plan (Small Project)</w:t>
+      </w:r>
+      <w:r>
+        <w:fldChar w:fldCharType="end"/>
+      </w:r>
     </w:p>
     <w:p>
       <w:pPr>
@@ -3961,6 +3994,14 @@
         </w:rPr>
         <w:t>Effort: 10PM</w:t>
       </w:r>
+      <w:r>
+        <w:rPr>
+          <w:i w:val="0"/>
+          <w:iCs w:val="0"/>
+          <w:color w:val="auto"/>
+        </w:rPr>
+        <w:t xml:space="preserve"> </w:t>
+      </w:r>
     </w:p>
     <w:p>
       <w:pPr>
@@ -3985,7 +4026,15 @@
           <w:iCs w:val="0"/>
           <w:color w:val="auto"/>
         </w:rPr>
-        <w:t>Cost: 0</w:t>
+        <w:t xml:space="preserve">Cost: </w:t>
+      </w:r>
+      <w:r>
+        <w:rPr>
+          <w:i w:val="0"/>
+          <w:iCs w:val="0"/>
+          <w:color w:val="auto"/>
+        </w:rPr>
+        <w:t>0</w:t>
       </w:r>
     </w:p>
     <w:p>
@@ -4000,6 +4049,36 @@
       </w:pPr>
       <w:r>
         <w:rPr>
+          <w:noProof/>
+        </w:rPr>
+        <w:pict w14:anchorId="28D6AC50">
+          <v:shapetype id="_x0000_t75" coordsize="21600,21600" o:spt="75" o:preferrelative="t" path="m@4@5l@4@11@9@11@9@5xe" filled="f" stroked="f">
+            <v:stroke joinstyle="miter"/>
+            <v:formulas>
+              <v:f eqn="if lineDrawn pixelLineWidth 0"/>
+              <v:f eqn="sum @0 1 0"/>
+              <v:f eqn="sum 0 0 @1"/>
+              <v:f eqn="prod @2 1 2"/>
+              <v:f eqn="prod @3 21600 pixelWidth"/>
+              <v:f eqn="prod @3 21600 pixelHeight"/>
+              <v:f eqn="sum @0 0 1"/>
+              <v:f eqn="prod @6 1 2"/>
+              <v:f eqn="prod @7 21600 pixelWidth"/>
+              <v:f eqn="sum @8 21600 0"/>
+              <v:f eqn="prod @7 21600 pixelHeight"/>
+              <v:f eqn="sum @10 21600 0"/>
+            </v:formulas>
+            <v:path o:extrusionok="f" gradientshapeok="t" o:connecttype="rect"/>
+            <o:lock v:ext="edit" aspectratio="t"/>
+          </v:shapetype>
+          <v:shape id="_x0000_s1102" type="#_x0000_t75" style="position:absolute;left:0;text-align:left;margin-left:-56.1pt;margin-top:265.1pt;width:588.65pt;height:224.4pt;z-index:3;mso-position-horizontal-relative:margin;mso-position-vertical-relative:margin">
+            <v:imagedata r:id="rId10" o:title="WBS"/>
+            <w10:wrap type="square" anchorx="margin" anchory="margin"/>
+          </v:shape>
+        </w:pict>
+      </w:r>
+      <w:r>
+        <w:rPr>
           <w:i w:val="0"/>
           <w:iCs w:val="0"/>
           <w:color w:val="auto"/>
@@ -4038,6 +4117,11 @@
       </w:r>
       <w:bookmarkEnd w:id="31"/>
       <w:bookmarkEnd w:id="32"/>
+    </w:p>
+    <w:p>
+      <w:pPr>
+        <w:ind w:left="720"/>
+      </w:pPr>
     </w:p>
     <w:p>
       <w:pPr>
@@ -4772,6 +4856,7 @@
       <w:bookmarkStart w:id="34" w:name="_Toc524312845"/>
       <w:bookmarkStart w:id="35" w:name="_Toc55668804"/>
       <w:r>
+        <w:lastRenderedPageBreak/>
         <w:t>Iteration Objectives</w:t>
       </w:r>
       <w:bookmarkEnd w:id="34"/>
@@ -7719,16 +7804,7 @@
                 <w:iCs w:val="0"/>
                 <w:color w:val="auto"/>
               </w:rPr>
-              <w:t xml:space="preserve">Huỳnh Nhật Nam, Nguyễn Phúc </w:t>
-            </w:r>
-            <w:r>
-              <w:rPr>
-                <w:i w:val="0"/>
-                <w:iCs w:val="0"/>
-                <w:color w:val="auto"/>
-              </w:rPr>
-              <w:lastRenderedPageBreak/>
-              <w:t>Thịnh</w:t>
+              <w:t>Huỳnh Nhật Nam, Nguyễn Phúc Thịnh</w:t>
             </w:r>
           </w:p>
         </w:tc>
@@ -7757,7 +7833,6 @@
                 <w:iCs w:val="0"/>
                 <w:color w:val="auto"/>
               </w:rPr>
-              <w:lastRenderedPageBreak/>
               <w:t>23</w:t>
             </w:r>
             <w:r>
@@ -10869,6 +10944,7 @@
           <w:iCs w:val="0"/>
           <w:color w:val="auto"/>
         </w:rPr>
+        <w:lastRenderedPageBreak/>
         <w:tab/>
         <w:t>+ 1 Tester</w:t>
       </w:r>
@@ -11103,7 +11179,6 @@
       <w:bookmarkStart w:id="71" w:name="_Toc55668811"/>
       <w:bookmarkStart w:id="72" w:name="_Toc447095915"/>
       <w:r>
-        <w:lastRenderedPageBreak/>
         <w:t>Risk Management</w:t>
       </w:r>
       <w:bookmarkEnd w:id="71"/>
@@ -11363,10 +11438,10 @@
       </w:r>
     </w:p>
     <w:sectPr>
-      <w:headerReference w:type="default" r:id="rId10"/>
-      <w:footerReference w:type="default" r:id="rId11"/>
-      <w:headerReference w:type="first" r:id="rId12"/>
-      <w:footerReference w:type="first" r:id="rId13"/>
+      <w:headerReference w:type="default" r:id="rId11"/>
+      <w:footerReference w:type="default" r:id="rId12"/>
+      <w:headerReference w:type="first" r:id="rId13"/>
+      <w:footerReference w:type="first" r:id="rId14"/>
       <w:pgSz w:w="12240" w:h="15840" w:code="1"/>
       <w:pgMar w:top="1440" w:right="1440" w:bottom="1440" w:left="1440" w:header="720" w:footer="720" w:gutter="0"/>
       <w:cols w:space="720"/>
@@ -11490,11 +11565,21 @@
           <w:r>
             <w:sym w:font="Symbol" w:char="F0D3"/>
           </w:r>
-          <w:fldSimple w:instr=" DOCPROPERTY &quot;Company&quot;  \* MERGEFORMAT ">
-            <w:r>
-              <w:t>&lt;Company Name&gt;</w:t>
-            </w:r>
-          </w:fldSimple>
+          <w:r>
+            <w:fldChar w:fldCharType="begin"/>
+          </w:r>
+          <w:r>
+            <w:instrText xml:space="preserve"> DOCPROPERTY "Company"  \* MERGEFORMAT </w:instrText>
+          </w:r>
+          <w:r>
+            <w:fldChar w:fldCharType="separate"/>
+          </w:r>
+          <w:r>
+            <w:t>&lt;Company Name&gt;</w:t>
+          </w:r>
+          <w:r>
+            <w:fldChar w:fldCharType="end"/>
+          </w:r>
           <w:r>
             <w:t xml:space="preserve">, </w:t>
           </w:r>
@@ -11758,11 +11843,21 @@
           <w:tcW w:w="6379" w:type="dxa"/>
         </w:tcPr>
         <w:p>
-          <w:fldSimple w:instr=" TITLE  \* MERGEFORMAT ">
-            <w:r>
-              <w:t>Software Development Plan (Small Project)</w:t>
-            </w:r>
-          </w:fldSimple>
+          <w:r>
+            <w:fldChar w:fldCharType="begin"/>
+          </w:r>
+          <w:r>
+            <w:instrText xml:space="preserve"> TITLE  \* MERGEFORMAT </w:instrText>
+          </w:r>
+          <w:r>
+            <w:fldChar w:fldCharType="separate"/>
+          </w:r>
+          <w:r>
+            <w:t>Software Development Plan (Small Project)</w:t>
+          </w:r>
+          <w:r>
+            <w:fldChar w:fldCharType="end"/>
+          </w:r>
         </w:p>
       </w:tc>
       <w:tc>

</xml_diff>